<commit_message>
Animation with fake thetas
</commit_message>
<xml_diff>
--- a/Hw1/ScratchWork/2p9.docx
+++ b/Hw1/ScratchWork/2p9.docx
@@ -10092,7 +10092,7 @@
     </inkml:brush>
   </inkml:definitions>
   <inkml:trace contextRef="#ctx0" brushRef="#br0">28 632 2272,'0'0'4612,"-7"-11"-3054,7 19-1316,0 0 0,-1 1 1,0-1-1,0 0 0,-1 0 0,0 0 1,0 0-1,-5 9 0,5-20 3288,1-11-2851,0-21-915,1 16 132,1 0 1,0 0-1,2 0 1,8-36-1,-8 45 41,1 1 0,0 0-1,0-1 1,1 2 0,0-1 0,1 1 0,-1-1 0,2 1-1,-1 1 1,1 0 0,10-9 0,22-12 69,-37 27-19,0-1 0,0 1-1,1 0 1,-1 0 0,0 0-1,1 1 1,-1-1 0,0 0-1,1 1 1,-1 0 0,1-1-1,-1 1 1,1 0 0,-1 0-1,1 1 1,-1-1 0,4 1-1,-4 1 4,0-1-1,0 1 0,0-1 0,-1 1 0,1 0 0,-1 0 1,1 0-1,-1 0 0,0 0 0,1 0 0,-1 0 0,0 0 1,0 0-1,-1 0 0,1 1 0,0-1 0,-1 0 0,1 1 1,-1 2-1,5 48 91,-5-51-78,0-1 0,0 1 0,-1 0 0,1 0 0,0 0 0,-1 0 0,1 0 0,-1 0 0,0 0 0,0 0-1,1-1 1,-1 1 0,0 0 0,0-1 0,-1 1 0,1-1 0,0 1 0,-1-1 0,1 1 0,0-1 0,-1 0-1,0 0 1,1 1 0,-1-1 0,0-1 0,1 1 0,-1 0 0,0 0 0,-3 0 0,4 0 243,2-24-6,0 21-247,0-1-1,0 0 1,0 1 0,1-1-1,-1 1 1,1 0 0,0-1 0,0 1-1,0 0 1,0 0 0,0 0-1,0 0 1,0 1 0,0-1 0,1 0-1,-1 1 1,1 0 0,-1 0-1,1-1 1,0 1 0,0 1-1,-1-1 1,1 0 0,3 0 0,9-1-57,0 0 1,0 1 0,19 0 0,-26 1 56,-7 1-6,0-1 1,1 0-1,-1 0 1,0 0 0,1 0-1,-1 1 1,0-1-1,0 1 1,1-1-1,-1 1 1,0-1-1,0 1 1,0 0-1,0 0 1,1-1 0,-1 1-1,0 0 1,-1 0-1,3 2 1,-1 0 1,-1-1 1,1 1-1,-1 0 1,1 0 0,-1 0-1,0 0 1,0 1-1,0 2 1,2 8 35,-2 0 0,0 28 0,-1-33 2,-1 5-48,1-11-264,-1 1-1,1 0 0,0-1 1,0 1-1,0-1 1,1 1-1,0 5 0,8-8-2669,0-1-653</inkml:trace>
-  <inkml:trace contextRef="#ctx0" brushRef="#br0" timeOffset="1469.67">906 298 4217,'0'0'7364,"0"-8"-4426,3 15-2859,1 0 0,-1-1 0,2 1 1,-1-1-1,1 0 0,-1 0 0,9 7 0,1 3 110,104 140 922,-71-92-1046,-43-59-210,1 1 0,0-2 0,-1 1 1,2 0-1,-1-1 0,0 0 0,1 0 0,0-1 0,11 6 1,-13-9-744,-1 1 0,1-1-1,0 0 1,-1 0 0,1 0 0,0 0 0,3-2 0,4-1-3107</inkml:trace>
+  <inkml:trace contextRef="#ctx0" brushRef="#br0" timeOffset="1469.66">906 298 4217,'0'0'7364,"0"-8"-4426,3 15-2859,1 0 0,-1-1 0,2 1 1,-1-1-1,1 0 0,-1 0 0,9 7 0,1 3 110,104 140 922,-71-92-1046,-43-59-210,1 1 0,0-2 0,-1 1 1,2 0-1,-1-1 0,0 0 0,1 0 0,0-1 0,11 6 1,-13-9-744,-1 1 0,1-1-1,0 0 1,-1 0 0,1 0 0,0 0 0,3-2 0,4-1-3107</inkml:trace>
   <inkml:trace contextRef="#ctx0" brushRef="#br0" timeOffset="2303.3">1306 289 1664,'0'0'7149,"-16"13"-6809,-109 103 1329,78-68-1148,2 3 1,2 1-1,-44 72 0,77-109-7840</inkml:trace>
   <inkml:trace contextRef="#ctx0" brushRef="#br0" timeOffset="5477.46">1147 807 1376,'0'0'2945,"12"-16"-2937,-8 14-8,0 0-128,1 0-352,2 0-144,1 0-80,-1 2-25,0-2-255</inkml:trace>
   <inkml:trace contextRef="#ctx0" brushRef="#br0" timeOffset="5478.46">1147 807 2513</inkml:trace>
@@ -10251,7 +10251,7 @@
   <inkml:trace contextRef="#ctx0" brushRef="#br0" timeOffset="-7050">690 1629 6689,'0'0'4451,"-12"13"-4078,-4 2-221,-58 61 859,70-71-835,-12 15 698,15-20-500,40-2 1113,-28 0-1405,0 2 0,0 0-1,21 2 1,-30-1-82,-2-1 1,1 0-1,1 1 0,-2 0 0,1 0 1,0 0-1,-1-1 0,1 1 1,0 1-1,-1-2 0,1 1 0,0 0 1,0 0-1,-1 0 0,0 0 1,1 0-1,-1 0 0,1 1 0,-1-1 1,0 0-1,0 0 0,0 0 0,0 0 1,0 2-1,4 10-1478,-3-13 989,-1 0-1,1 0 1,0 0 0,0 1-1,0-1 1,-1 0 0,2 0-1,-1 1 1,-1-1-1,2 0 1,-2 0 0,1-1-1,2 1 1,0 0-1775,5 0-2096</inkml:trace>
   <inkml:trace contextRef="#ctx0" brushRef="#br0" timeOffset="-6214.38">803 1768 6977,'0'0'7073,"7"0"-6857,42 0 555,-51 16-390,1-13-309,-1-1 0,0 1 0,0 0-1,0 0 1,-1-1 0,1 1 0,0-1 0,-1 0 0,1 0-1,-1 0 1,0-1 0,0 1 0,0 0 0,1-1 0,-7 2 0,57-1 540,-45-2-602,0 0-12,1 0-1,0 0 1,-1 0 0,1 0-1,-1 1 1,8 2 0,-11-3-3,1 0 0,1 1 1,-2 0-1,1 0 0,0-1 0,-1 1 1,1 0-1,0-1 0,0 1 1,0 0-1,-1 0 0,1 0 1,-1 0-1,1 0 0,-1 0 1,1-1-1,-1 2 0,0-2 1,1 2-1,-1-2 0,0 2 0,0-1 1,1 0-1,-1 0 0,0 0 1,0 0-1,-1 2 0,2-1 19,-1 1 0,0 0 0,-1 0 0,1 0-1,-1-1 1,1 1 0,0 0 0,-2 0 0,2 0 0,-1-1 0,-3 5-1,2-5 18,1 0-1,-1 0 1,0-1 0,0 1-1,1-1 1,-1 1-1,0-1 1,0 0-1,-1 0 1,1 0-1,0 0 1,0 0-1,0-1 1,-5 2-1,-4 0 47,0-1 0,0 1-1,-21-2 1,32 0-327,0-1 0,0 0 0,-1 1-1,1-1 1,1 0 0,-1 1 0,0-1 0,0-1-1,0 2 1,0-1 0,1 0 0,-1 1 0,0-1 0,0 0-1,0 1 1,1 0 0,0-1 0,-1 0 0,1 0-1,32-19-5452,-15 11 1726</inkml:trace>
   <inkml:trace contextRef="#ctx0" brushRef="#br0" timeOffset="-5595.51">1218 1410 3833,'0'0'5601,"-15"17"-4655,-52 57-58,62-67-747,0-2 0,1 2 0,0-1 0,0 1 0,0 0 0,1 0 0,0 0 0,0 0 0,-2 10 0,2-4 93,-3 9 63,1-2-1,0 2 1,3 0 0,0 0-1,0 0 1,4 34 0,-2-51-177,1 0 1,0 0 0,1 0-1,-1 0 1,1 0-1,0 0 1,0 0 0,1-1-1,-1 1 1,0-1 0,1 0-1,1 0 1,-1 0 0,0 0-1,1 0 1,0 0 0,0-2-1,0 2 1,0-1 0,10 5-1,-14-8-619,1 0-1,0 0 1,0 0-1,0 0 0,-1-1 1,2 1-1,-1 0 1,-1 0-1,1 0 0,0 0 1,0-1-1,0 1 1,-1-1-1,1 1 0,0 0 1,0-1-1,-1 0 0,1 1 1,0-1-1,-1 1 1,1-1-1,0 0 0,0-1 1,4-5-4345</inkml:trace>
-  <inkml:trace contextRef="#ctx0" brushRef="#br0" timeOffset="-5125.62">1277 1603 5393,'0'0'8423,"5"0"-7967,-1-2-368,21-2 542,-24 4-586,1 0 0,-1 0 0,1 0 0,0 0 0,-1 1 1,0-1-1,2 0 0,-2 1 0,0-1 0,1 0 0,-1 1 0,0 0 0,1-1 0,-1 1 0,3 2 0,-1 0 10,0 0-1,0 0 1,0 0-1,-1 1 1,1 0-1,-1 0 1,0 0-1,1-1 1,-2 1-1,0 1 1,3 5-1,-1 4 123,-1 0 0,1 18 0,-2-18 12,0 0 0,6 18 0,-7-30-171,0 1 1,1-1-1,0 0 1,0 0-1,0 0 0,0 0 1,1 0-1,-2 0 0,2 0 1,-1 0-1,1-1 1,0 1-1,-1 0 0,1-1 1,-1 0-1,2 1 1,-1-1-1,-1 1 0,1-2 1,0 2-1,0-2 0,0 1 1,3 1-1,3-1-104,0 0 0,0 1 1,0-2-1,0 0 0,10-1 0,1 1-818,-17 0 672,0 0 1,1 0-1,-1-1 1,-1 1-1,1 0 1,0 0-1,0-1 1,0 0 0,0 1-1,-1-1 1,1 0-1,2-1 1,-3 1-176,0 0 0,0 0 0,0 1 0,0-2 0,-1 1 0,1 1 0,0-2 1,0 1-1,-1 0 0,1 0 0,0 0 0,-1 0 0,1-2 0,0-5-5703</inkml:trace>
+  <inkml:trace contextRef="#ctx0" brushRef="#br0" timeOffset="-5125.63">1277 1603 5393,'0'0'8423,"5"0"-7967,-1-2-368,21-2 542,-24 4-586,1 0 0,-1 0 0,1 0 0,0 0 0,-1 1 1,0-1-1,2 0 0,-2 1 0,0-1 0,1 0 0,-1 1 0,0 0 0,1-1 0,-1 1 0,3 2 0,-1 0 10,0 0-1,0 0 1,0 0-1,-1 1 1,1 0-1,-1 0 1,0 0-1,1-1 1,-2 1-1,0 1 1,3 5-1,-1 4 123,-1 0 0,1 18 0,-2-18 12,0 0 0,6 18 0,-7-30-171,0 1 1,1-1-1,0 0 1,0 0-1,0 0 0,0 0 1,1 0-1,-2 0 0,2 0 1,-1 0-1,1-1 1,0 1-1,-1 0 0,1-1 1,-1 0-1,2 1 1,-1-1-1,-1 1 0,1-2 1,0 2-1,0-2 0,0 1 1,3 1-1,3-1-104,0 0 0,0 1 1,0-2-1,0 0 0,10-1 0,1 1-818,-17 0 672,0 0 1,1 0-1,-1-1 1,-1 1-1,1 0 1,0 0-1,0-1 1,0 0 0,0 1-1,-1-1 1,1 0-1,2-1 1,-3 1-176,0 0 0,0 0 0,0 1 0,0-2 0,-1 1 0,1 1 0,0-2 1,0 1-1,-1 0 0,1 0 0,0 0 0,-1 0 0,1-2 0,0-5-5703</inkml:trace>
   <inkml:trace contextRef="#ctx0" brushRef="#br0" timeOffset="-4584.75">1449 1601 5633,'0'0'4601,"-70"72"-3913,51-49-112,0-2 41,4-3-105,-1-3-160,4-2-192,0-3-64,7-1-96,-1-4 0,3-1-432,3-2-648</inkml:trace>
 </inkml:ink>
 </file>

</xml_diff>